<commit_message>
Added another section on limitations
</commit_message>
<xml_diff>
--- a/Documentation_new.docx
+++ b/Documentation_new.docx
@@ -43,21 +43,7 @@
         <w:rPr>
           <w:rFonts w:ascii="LucidaSansUnicode" w:hAnsi="LucidaSansUnicode"/>
         </w:rPr>
-        <w:t xml:space="preserve"> </w:t>
-      </w:r>
-      <w:proofErr w:type="spellStart"/>
-      <w:r>
-        <w:rPr>
-          <w:rFonts w:ascii="LucidaSansUnicode" w:hAnsi="LucidaSansUnicode"/>
-        </w:rPr>
-        <w:t>Kinview</w:t>
-      </w:r>
-      <w:proofErr w:type="spellEnd"/>
-      <w:r>
-        <w:rPr>
-          <w:rFonts w:ascii="LucidaSansUnicode" w:hAnsi="LucidaSansUnicode"/>
-        </w:rPr>
-        <w:t>?</w:t>
+        <w:t xml:space="preserve"> Kinview?</w:t>
       </w:r>
       <w:r>
         <w:rPr>
@@ -120,16 +106,8 @@
         <w:rPr>
           <w:rFonts w:ascii="LucidaSansUnicode" w:hAnsi="LucidaSansUnicode"/>
         </w:rPr>
-        <w:t xml:space="preserve">Running </w:t>
-      </w:r>
-      <w:proofErr w:type="spellStart"/>
-      <w:r>
-        <w:rPr>
-          <w:rFonts w:ascii="LucidaSansUnicode" w:hAnsi="LucidaSansUnicode"/>
-        </w:rPr>
-        <w:t>Kinview</w:t>
-      </w:r>
-      <w:proofErr w:type="spellEnd"/>
+        <w:t>Running Kinview</w:t>
+      </w:r>
       <w:r>
         <w:rPr>
           <w:rFonts w:ascii="LucidaSansUnicode" w:hAnsi="LucidaSansUnicode"/>
@@ -171,21 +149,7 @@
         <w:rPr>
           <w:rFonts w:ascii="LucidaSansUnicode" w:hAnsi="LucidaSansUnicode"/>
         </w:rPr>
-        <w:t xml:space="preserve"> – Arslan/</w:t>
-      </w:r>
-      <w:proofErr w:type="spellStart"/>
-      <w:r>
-        <w:rPr>
-          <w:rFonts w:ascii="LucidaSansUnicode" w:hAnsi="LucidaSansUnicode"/>
-        </w:rPr>
-        <w:t>Yuting</w:t>
-      </w:r>
-      <w:proofErr w:type="spellEnd"/>
-      <w:r>
-        <w:rPr>
-          <w:rFonts w:ascii="LucidaSansUnicode" w:hAnsi="LucidaSansUnicode"/>
-        </w:rPr>
-        <w:t xml:space="preserve"> (Inhibitors)</w:t>
+        <w:t xml:space="preserve"> – Arslan/Yuting (Inhibitors)</w:t>
       </w:r>
     </w:p>
     <w:p>
@@ -217,21 +181,7 @@
           <w:rFonts w:ascii="LucidaSansUnicode" w:hAnsi="LucidaSansUnicode"/>
         </w:rPr>
         <w:tab/>
-        <w:t xml:space="preserve">Substrate and </w:t>
-      </w:r>
-      <w:proofErr w:type="spellStart"/>
-      <w:r>
-        <w:rPr>
-          <w:rFonts w:ascii="LucidaSansUnicode" w:hAnsi="LucidaSansUnicode"/>
-        </w:rPr>
-        <w:t>Phosphosite</w:t>
-      </w:r>
-      <w:proofErr w:type="spellEnd"/>
-      <w:r>
-        <w:rPr>
-          <w:rFonts w:ascii="LucidaSansUnicode" w:hAnsi="LucidaSansUnicode"/>
-        </w:rPr>
-        <w:t xml:space="preserve"> data </w:t>
+        <w:t xml:space="preserve">Substrate and Phosphosite data </w:t>
       </w:r>
     </w:p>
     <w:p>
@@ -348,19 +298,11 @@
           <w:rFonts w:ascii="LucidaSansUnicode" w:hAnsi="LucidaSansUnicode"/>
         </w:rPr>
       </w:pPr>
-      <w:proofErr w:type="spellStart"/>
-      <w:r>
-        <w:rPr>
-          <w:rFonts w:ascii="LucidaSansUnicode" w:hAnsi="LucidaSansUnicode"/>
-        </w:rPr>
-        <w:t>Kinview</w:t>
-      </w:r>
-      <w:proofErr w:type="spellEnd"/>
-      <w:r>
-        <w:rPr>
-          <w:rFonts w:ascii="LucidaSansUnicode" w:hAnsi="LucidaSansUnicode"/>
-        </w:rPr>
-        <w:t xml:space="preserve"> features</w:t>
+      <w:r>
+        <w:rPr>
+          <w:rFonts w:ascii="LucidaSansUnicode" w:hAnsi="LucidaSansUnicode"/>
+        </w:rPr>
+        <w:t>Kinview features</w:t>
       </w:r>
       <w:r>
         <w:rPr>
@@ -372,16 +314,8 @@
         <w:rPr>
           <w:rFonts w:ascii="LucidaSansUnicode" w:hAnsi="LucidaSansUnicode"/>
         </w:rPr>
-        <w:t xml:space="preserve"> </w:t>
-      </w:r>
-      <w:proofErr w:type="gramStart"/>
-      <w:r>
-        <w:rPr>
-          <w:rFonts w:ascii="LucidaSansUnicode" w:hAnsi="LucidaSansUnicode"/>
-        </w:rPr>
-        <w:t>- ?</w:t>
-      </w:r>
-      <w:proofErr w:type="gramEnd"/>
+        <w:t xml:space="preserve"> - ?</w:t>
+      </w:r>
     </w:p>
     <w:p>
       <w:pPr>
@@ -564,16 +498,8 @@
         <w:rPr>
           <w:rFonts w:ascii="LucidaSansUnicode" w:hAnsi="LucidaSansUnicode"/>
         </w:rPr>
-        <w:t xml:space="preserve"> – Arslan/</w:t>
-      </w:r>
-      <w:proofErr w:type="spellStart"/>
-      <w:r>
-        <w:rPr>
-          <w:rFonts w:ascii="LucidaSansUnicode" w:hAnsi="LucidaSansUnicode"/>
-        </w:rPr>
-        <w:t>Yuting</w:t>
-      </w:r>
-      <w:proofErr w:type="spellEnd"/>
+        <w:t xml:space="preserve"> – Arslan/Yuting</w:t>
+      </w:r>
     </w:p>
     <w:p>
       <w:pPr>
@@ -632,37 +558,32 @@
           <w:rFonts w:ascii="LucidaSansUnicode" w:hAnsi="LucidaSansUnicode"/>
         </w:rPr>
         <w:tab/>
-      </w:r>
-      <w:proofErr w:type="spellStart"/>
-      <w:r>
-        <w:rPr>
-          <w:rFonts w:ascii="LucidaSansUnicode" w:hAnsi="LucidaSansUnicode"/>
-        </w:rPr>
-        <w:t>Phosphoproteomic</w:t>
-      </w:r>
-      <w:proofErr w:type="spellEnd"/>
-      <w:r>
-        <w:rPr>
-          <w:rFonts w:ascii="LucidaSansUnicode" w:hAnsi="LucidaSansUnicode"/>
-        </w:rPr>
-        <w:t xml:space="preserve"> analysis limitations</w:t>
-      </w:r>
-      <w:r>
-        <w:rPr>
-          <w:rFonts w:ascii="LucidaSansUnicode" w:hAnsi="LucidaSansUnicode"/>
-        </w:rPr>
-        <w:t xml:space="preserve"> – Pedro/</w:t>
-      </w:r>
-      <w:proofErr w:type="spellStart"/>
-      <w:r>
-        <w:rPr>
-          <w:rFonts w:ascii="LucidaSansUnicode" w:hAnsi="LucidaSansUnicode"/>
-        </w:rPr>
-        <w:t>Yuting</w:t>
+        <w:t>Phosphoproteomic analysis limitations</w:t>
+      </w:r>
+      <w:r>
+        <w:rPr>
+          <w:rFonts w:ascii="LucidaSansUnicode" w:hAnsi="LucidaSansUnicode"/>
+        </w:rPr>
+        <w:t xml:space="preserve"> – Pedro/Yuting</w:t>
+      </w:r>
+    </w:p>
+    <w:p>
+      <w:pPr>
+        <w:pStyle w:val="NormalWeb"/>
+        <w:ind w:left="284" w:hanging="710"/>
+        <w:rPr>
+          <w:rFonts w:ascii="LucidaSansUnicode" w:hAnsi="LucidaSansUnicode"/>
+        </w:rPr>
+      </w:pPr>
+      <w:r>
+        <w:rPr>
+          <w:rFonts w:ascii="LucidaSansUnicode" w:hAnsi="LucidaSansUnicode"/>
+        </w:rPr>
+        <w:tab/>
+        <w:t>Website usability limitations - Maria</w:t>
       </w:r>
       <w:bookmarkStart w:id="0" w:name="_GoBack"/>
       <w:bookmarkEnd w:id="0"/>
-      <w:proofErr w:type="spellEnd"/>
     </w:p>
     <w:p>
       <w:pPr>
@@ -688,16 +609,8 @@
         <w:rPr>
           <w:rFonts w:ascii="LucidaSansUnicode" w:hAnsi="LucidaSansUnicode"/>
         </w:rPr>
-        <w:t xml:space="preserve"> </w:t>
-      </w:r>
-      <w:proofErr w:type="gramStart"/>
-      <w:r>
-        <w:rPr>
-          <w:rFonts w:ascii="LucidaSansUnicode" w:hAnsi="LucidaSansUnicode"/>
-        </w:rPr>
-        <w:t>- ?</w:t>
-      </w:r>
-      <w:proofErr w:type="gramEnd"/>
+        <w:t xml:space="preserve"> - ?</w:t>
+      </w:r>
     </w:p>
     <w:p>
       <w:pPr>

</xml_diff>